<commit_message>
Add resume materi minggu 1.2
</commit_message>
<xml_diff>
--- a/Minggu 1/2. Basic Version and Branch Management (Git)/Praktikum/Resume Materi KMFlutter.docx
+++ b/Minggu 1/2. Basic Version and Branch Management (Git)/Praktikum/Resume Materi KMFlutter.docx
@@ -155,6 +155,227 @@
         </w:rPr>
       </w:pPr>
     </w:p>
+    <w:p>
+      <w:pPr>
+        <w:pStyle w:val="ListParagraph"/>
+        <w:numPr>
+          <w:ilvl w:val="0"/>
+          <w:numId w:val="11"/>
+        </w:numPr>
+        <w:spacing w:line="360" w:lineRule="auto"/>
+        <w:jc w:val="both"/>
+        <w:rPr>
+          <w:rFonts w:ascii="Poppins" w:hAnsi="Poppins" w:cs="Poppins"/>
+          <w:sz w:val="24"/>
+          <w:szCs w:val="24"/>
+        </w:rPr>
+      </w:pPr>
+      <w:r>
+        <w:rPr>
+          <w:rFonts w:ascii="Poppins" w:hAnsi="Poppins" w:cs="Poppins"/>
+          <w:sz w:val="24"/>
+          <w:szCs w:val="24"/>
+        </w:rPr>
+        <w:t xml:space="preserve">Versioning </w:t>
+      </w:r>
+    </w:p>
+    <w:p>
+      <w:pPr>
+        <w:spacing w:line="360" w:lineRule="auto"/>
+        <w:ind w:left="720"/>
+        <w:jc w:val="both"/>
+        <w:rPr>
+          <w:rFonts w:ascii="Poppins" w:hAnsi="Poppins" w:cs="Poppins"/>
+          <w:sz w:val="24"/>
+          <w:szCs w:val="24"/>
+        </w:rPr>
+      </w:pPr>
+      <w:r>
+        <w:rPr>
+          <w:rFonts w:ascii="Poppins" w:hAnsi="Poppins" w:cs="Poppins"/>
+          <w:sz w:val="24"/>
+          <w:szCs w:val="24"/>
+        </w:rPr>
+        <w:t>Adalah proses mengatur versi dari source code program yang dibuat menggunakan version control system</w:t>
+      </w:r>
+    </w:p>
+    <w:p>
+      <w:pPr>
+        <w:pStyle w:val="ListParagraph"/>
+        <w:numPr>
+          <w:ilvl w:val="0"/>
+          <w:numId w:val="11"/>
+        </w:numPr>
+        <w:spacing w:line="360" w:lineRule="auto"/>
+        <w:jc w:val="both"/>
+        <w:rPr>
+          <w:rFonts w:ascii="Poppins" w:hAnsi="Poppins" w:cs="Poppins"/>
+          <w:sz w:val="24"/>
+          <w:szCs w:val="24"/>
+        </w:rPr>
+      </w:pPr>
+      <w:r>
+        <w:rPr>
+          <w:rFonts w:ascii="Poppins" w:hAnsi="Poppins" w:cs="Poppins"/>
+          <w:sz w:val="24"/>
+          <w:szCs w:val="24"/>
+        </w:rPr>
+        <w:t xml:space="preserve"> Git</w:t>
+      </w:r>
+    </w:p>
+    <w:p>
+      <w:pPr>
+        <w:pStyle w:val="ListParagraph"/>
+        <w:spacing w:line="360" w:lineRule="auto"/>
+        <w:jc w:val="both"/>
+        <w:rPr>
+          <w:rFonts w:ascii="Poppins" w:hAnsi="Poppins" w:cs="Poppins"/>
+          <w:sz w:val="24"/>
+          <w:szCs w:val="24"/>
+        </w:rPr>
+      </w:pPr>
+      <w:r>
+        <w:rPr>
+          <w:rFonts w:ascii="Poppins" w:hAnsi="Poppins" w:cs="Poppins"/>
+          <w:sz w:val="24"/>
+          <w:szCs w:val="24"/>
+        </w:rPr>
+        <w:t>Adalah salah satu version control system yang digunakan developer untuk mengembangkan software bersama sama.</w:t>
+      </w:r>
+    </w:p>
+    <w:p>
+      <w:pPr>
+        <w:pStyle w:val="ListParagraph"/>
+        <w:numPr>
+          <w:ilvl w:val="0"/>
+          <w:numId w:val="11"/>
+        </w:numPr>
+        <w:spacing w:line="360" w:lineRule="auto"/>
+        <w:jc w:val="both"/>
+        <w:rPr>
+          <w:rFonts w:ascii="Poppins" w:hAnsi="Poppins" w:cs="Poppins"/>
+          <w:sz w:val="24"/>
+          <w:szCs w:val="24"/>
+        </w:rPr>
+      </w:pPr>
+      <w:r>
+        <w:rPr>
+          <w:rFonts w:ascii="Poppins" w:hAnsi="Poppins" w:cs="Poppins"/>
+          <w:sz w:val="24"/>
+          <w:szCs w:val="24"/>
+        </w:rPr>
+        <w:t xml:space="preserve"> Git workflow</w:t>
+      </w:r>
+    </w:p>
+    <w:p>
+      <w:pPr>
+        <w:pStyle w:val="ListParagraph"/>
+        <w:numPr>
+          <w:ilvl w:val="0"/>
+          <w:numId w:val="12"/>
+        </w:numPr>
+        <w:spacing w:line="360" w:lineRule="auto"/>
+        <w:jc w:val="both"/>
+        <w:rPr>
+          <w:rFonts w:ascii="Poppins" w:hAnsi="Poppins" w:cs="Poppins"/>
+          <w:sz w:val="24"/>
+          <w:szCs w:val="24"/>
+        </w:rPr>
+      </w:pPr>
+      <w:r>
+        <w:rPr>
+          <w:rFonts w:ascii="Poppins" w:hAnsi="Poppins" w:cs="Poppins"/>
+          <w:sz w:val="24"/>
+          <w:szCs w:val="24"/>
+        </w:rPr>
+        <w:t>Jangan membuat perubahan code di branch master</w:t>
+      </w:r>
+    </w:p>
+    <w:p>
+      <w:pPr>
+        <w:pStyle w:val="ListParagraph"/>
+        <w:numPr>
+          <w:ilvl w:val="0"/>
+          <w:numId w:val="12"/>
+        </w:numPr>
+        <w:spacing w:line="360" w:lineRule="auto"/>
+        <w:jc w:val="both"/>
+        <w:rPr>
+          <w:rFonts w:ascii="Poppins" w:hAnsi="Poppins" w:cs="Poppins"/>
+          <w:sz w:val="24"/>
+          <w:szCs w:val="24"/>
+        </w:rPr>
+      </w:pPr>
+      <w:r>
+        <w:rPr>
+          <w:rFonts w:ascii="Poppins" w:hAnsi="Poppins" w:cs="Poppins"/>
+          <w:sz w:val="24"/>
+          <w:szCs w:val="24"/>
+        </w:rPr>
+        <w:t>Hindari perubahan langsung di branch development</w:t>
+      </w:r>
+    </w:p>
+    <w:p>
+      <w:pPr>
+        <w:pStyle w:val="ListParagraph"/>
+        <w:numPr>
+          <w:ilvl w:val="0"/>
+          <w:numId w:val="12"/>
+        </w:numPr>
+        <w:spacing w:line="360" w:lineRule="auto"/>
+        <w:jc w:val="both"/>
+        <w:rPr>
+          <w:rFonts w:ascii="Poppins" w:hAnsi="Poppins" w:cs="Poppins"/>
+          <w:sz w:val="24"/>
+          <w:szCs w:val="24"/>
+        </w:rPr>
+      </w:pPr>
+      <w:r>
+        <w:rPr>
+          <w:rFonts w:ascii="Poppins" w:hAnsi="Poppins" w:cs="Poppins"/>
+          <w:sz w:val="24"/>
+          <w:szCs w:val="24"/>
+        </w:rPr>
+        <w:t>Simpan fitur (merge) ke branch development</w:t>
+      </w:r>
+    </w:p>
+    <w:p>
+      <w:pPr>
+        <w:pStyle w:val="ListParagraph"/>
+        <w:numPr>
+          <w:ilvl w:val="0"/>
+          <w:numId w:val="12"/>
+        </w:numPr>
+        <w:spacing w:line="360" w:lineRule="auto"/>
+        <w:jc w:val="both"/>
+        <w:rPr>
+          <w:rFonts w:ascii="Poppins" w:hAnsi="Poppins" w:cs="Poppins"/>
+          <w:sz w:val="24"/>
+          <w:szCs w:val="24"/>
+        </w:rPr>
+      </w:pPr>
+      <w:r>
+        <w:rPr>
+          <w:rFonts w:ascii="Poppins" w:hAnsi="Poppins" w:cs="Poppins"/>
+          <w:sz w:val="24"/>
+          <w:szCs w:val="24"/>
+        </w:rPr>
+        <w:t>Simpan branch development ke branch master saat pengembagan fitur sudah selesai</w:t>
+      </w:r>
+    </w:p>
+    <w:p>
+      <w:pPr>
+        <w:pStyle w:val="ListParagraph"/>
+        <w:spacing w:line="360" w:lineRule="auto"/>
+        <w:ind w:left="1080"/>
+        <w:jc w:val="both"/>
+        <w:rPr>
+          <w:rFonts w:ascii="Poppins" w:hAnsi="Poppins" w:cs="Poppins"/>
+          <w:sz w:val="24"/>
+          <w:szCs w:val="24"/>
+        </w:rPr>
+      </w:pPr>
+    </w:p>
     <w:sectPr>
       <w:pgSz w:w="12240" w:h="15840"/>
       <w:pgMar w:top="1440" w:right="1440" w:bottom="1440" w:left="1440" w:header="720" w:footer="720" w:gutter="0"/>
@@ -970,6 +1191,119 @@
     </w:lvl>
   </w:abstractNum>
   <w:abstractNum w:abstractNumId="8" w15:restartNumberingAfterBreak="0">
+    <w:nsid w:val="539A070C"/>
+    <w:multiLevelType w:val="hybridMultilevel"/>
+    <w:tmpl w:val="601EF966"/>
+    <w:lvl w:ilvl="0" w:tplc="09F2DFF6">
+      <w:start w:val="1"/>
+      <w:numFmt w:val="bullet"/>
+      <w:lvlText w:val="-"/>
+      <w:lvlJc w:val="left"/>
+      <w:pPr>
+        <w:ind w:left="1080" w:hanging="360"/>
+      </w:pPr>
+      <w:rPr>
+        <w:rFonts w:ascii="Poppins" w:eastAsiaTheme="minorEastAsia" w:hAnsi="Poppins" w:cs="Poppins" w:hint="default"/>
+      </w:rPr>
+    </w:lvl>
+    <w:lvl w:ilvl="1" w:tplc="04090003" w:tentative="1">
+      <w:start w:val="1"/>
+      <w:numFmt w:val="bullet"/>
+      <w:lvlText w:val="o"/>
+      <w:lvlJc w:val="left"/>
+      <w:pPr>
+        <w:ind w:left="1800" w:hanging="360"/>
+      </w:pPr>
+      <w:rPr>
+        <w:rFonts w:ascii="Courier New" w:hAnsi="Courier New" w:cs="Courier New" w:hint="default"/>
+      </w:rPr>
+    </w:lvl>
+    <w:lvl w:ilvl="2" w:tplc="04090005" w:tentative="1">
+      <w:start w:val="1"/>
+      <w:numFmt w:val="bullet"/>
+      <w:lvlText w:val=""/>
+      <w:lvlJc w:val="left"/>
+      <w:pPr>
+        <w:ind w:left="2520" w:hanging="360"/>
+      </w:pPr>
+      <w:rPr>
+        <w:rFonts w:ascii="Wingdings" w:hAnsi="Wingdings" w:hint="default"/>
+      </w:rPr>
+    </w:lvl>
+    <w:lvl w:ilvl="3" w:tplc="04090001" w:tentative="1">
+      <w:start w:val="1"/>
+      <w:numFmt w:val="bullet"/>
+      <w:lvlText w:val=""/>
+      <w:lvlJc w:val="left"/>
+      <w:pPr>
+        <w:ind w:left="3240" w:hanging="360"/>
+      </w:pPr>
+      <w:rPr>
+        <w:rFonts w:ascii="Symbol" w:hAnsi="Symbol" w:hint="default"/>
+      </w:rPr>
+    </w:lvl>
+    <w:lvl w:ilvl="4" w:tplc="04090003" w:tentative="1">
+      <w:start w:val="1"/>
+      <w:numFmt w:val="bullet"/>
+      <w:lvlText w:val="o"/>
+      <w:lvlJc w:val="left"/>
+      <w:pPr>
+        <w:ind w:left="3960" w:hanging="360"/>
+      </w:pPr>
+      <w:rPr>
+        <w:rFonts w:ascii="Courier New" w:hAnsi="Courier New" w:cs="Courier New" w:hint="default"/>
+      </w:rPr>
+    </w:lvl>
+    <w:lvl w:ilvl="5" w:tplc="04090005" w:tentative="1">
+      <w:start w:val="1"/>
+      <w:numFmt w:val="bullet"/>
+      <w:lvlText w:val=""/>
+      <w:lvlJc w:val="left"/>
+      <w:pPr>
+        <w:ind w:left="4680" w:hanging="360"/>
+      </w:pPr>
+      <w:rPr>
+        <w:rFonts w:ascii="Wingdings" w:hAnsi="Wingdings" w:hint="default"/>
+      </w:rPr>
+    </w:lvl>
+    <w:lvl w:ilvl="6" w:tplc="04090001" w:tentative="1">
+      <w:start w:val="1"/>
+      <w:numFmt w:val="bullet"/>
+      <w:lvlText w:val=""/>
+      <w:lvlJc w:val="left"/>
+      <w:pPr>
+        <w:ind w:left="5400" w:hanging="360"/>
+      </w:pPr>
+      <w:rPr>
+        <w:rFonts w:ascii="Symbol" w:hAnsi="Symbol" w:hint="default"/>
+      </w:rPr>
+    </w:lvl>
+    <w:lvl w:ilvl="7" w:tplc="04090003" w:tentative="1">
+      <w:start w:val="1"/>
+      <w:numFmt w:val="bullet"/>
+      <w:lvlText w:val="o"/>
+      <w:lvlJc w:val="left"/>
+      <w:pPr>
+        <w:ind w:left="6120" w:hanging="360"/>
+      </w:pPr>
+      <w:rPr>
+        <w:rFonts w:ascii="Courier New" w:hAnsi="Courier New" w:cs="Courier New" w:hint="default"/>
+      </w:rPr>
+    </w:lvl>
+    <w:lvl w:ilvl="8" w:tplc="04090005" w:tentative="1">
+      <w:start w:val="1"/>
+      <w:numFmt w:val="bullet"/>
+      <w:lvlText w:val=""/>
+      <w:lvlJc w:val="left"/>
+      <w:pPr>
+        <w:ind w:left="6840" w:hanging="360"/>
+      </w:pPr>
+      <w:rPr>
+        <w:rFonts w:ascii="Wingdings" w:hAnsi="Wingdings" w:hint="default"/>
+      </w:rPr>
+    </w:lvl>
+  </w:abstractNum>
+  <w:abstractNum w:abstractNumId="9" w15:restartNumberingAfterBreak="0">
     <w:nsid w:val="66B27E82"/>
     <w:multiLevelType w:val="hybridMultilevel"/>
     <w:tmpl w:val="05968FDA"/>
@@ -1082,7 +1416,96 @@
       </w:rPr>
     </w:lvl>
   </w:abstractNum>
-  <w:abstractNum w:abstractNumId="9" w15:restartNumberingAfterBreak="0">
+  <w:abstractNum w:abstractNumId="10" w15:restartNumberingAfterBreak="0">
+    <w:nsid w:val="7B732E16"/>
+    <w:multiLevelType w:val="hybridMultilevel"/>
+    <w:tmpl w:val="676ADAA2"/>
+    <w:lvl w:ilvl="0" w:tplc="0409000F">
+      <w:start w:val="1"/>
+      <w:numFmt w:val="decimal"/>
+      <w:lvlText w:val="%1."/>
+      <w:lvlJc w:val="left"/>
+      <w:pPr>
+        <w:ind w:left="720" w:hanging="360"/>
+      </w:pPr>
+      <w:rPr>
+        <w:rFonts w:hint="default"/>
+      </w:rPr>
+    </w:lvl>
+    <w:lvl w:ilvl="1" w:tplc="04090019" w:tentative="1">
+      <w:start w:val="1"/>
+      <w:numFmt w:val="lowerLetter"/>
+      <w:lvlText w:val="%2."/>
+      <w:lvlJc w:val="left"/>
+      <w:pPr>
+        <w:ind w:left="1440" w:hanging="360"/>
+      </w:pPr>
+    </w:lvl>
+    <w:lvl w:ilvl="2" w:tplc="0409001B" w:tentative="1">
+      <w:start w:val="1"/>
+      <w:numFmt w:val="lowerRoman"/>
+      <w:lvlText w:val="%3."/>
+      <w:lvlJc w:val="right"/>
+      <w:pPr>
+        <w:ind w:left="2160" w:hanging="180"/>
+      </w:pPr>
+    </w:lvl>
+    <w:lvl w:ilvl="3" w:tplc="0409000F" w:tentative="1">
+      <w:start w:val="1"/>
+      <w:numFmt w:val="decimal"/>
+      <w:lvlText w:val="%4."/>
+      <w:lvlJc w:val="left"/>
+      <w:pPr>
+        <w:ind w:left="2880" w:hanging="360"/>
+      </w:pPr>
+    </w:lvl>
+    <w:lvl w:ilvl="4" w:tplc="04090019" w:tentative="1">
+      <w:start w:val="1"/>
+      <w:numFmt w:val="lowerLetter"/>
+      <w:lvlText w:val="%5."/>
+      <w:lvlJc w:val="left"/>
+      <w:pPr>
+        <w:ind w:left="3600" w:hanging="360"/>
+      </w:pPr>
+    </w:lvl>
+    <w:lvl w:ilvl="5" w:tplc="0409001B" w:tentative="1">
+      <w:start w:val="1"/>
+      <w:numFmt w:val="lowerRoman"/>
+      <w:lvlText w:val="%6."/>
+      <w:lvlJc w:val="right"/>
+      <w:pPr>
+        <w:ind w:left="4320" w:hanging="180"/>
+      </w:pPr>
+    </w:lvl>
+    <w:lvl w:ilvl="6" w:tplc="0409000F" w:tentative="1">
+      <w:start w:val="1"/>
+      <w:numFmt w:val="decimal"/>
+      <w:lvlText w:val="%7."/>
+      <w:lvlJc w:val="left"/>
+      <w:pPr>
+        <w:ind w:left="5040" w:hanging="360"/>
+      </w:pPr>
+    </w:lvl>
+    <w:lvl w:ilvl="7" w:tplc="04090019" w:tentative="1">
+      <w:start w:val="1"/>
+      <w:numFmt w:val="lowerLetter"/>
+      <w:lvlText w:val="%8."/>
+      <w:lvlJc w:val="left"/>
+      <w:pPr>
+        <w:ind w:left="5760" w:hanging="360"/>
+      </w:pPr>
+    </w:lvl>
+    <w:lvl w:ilvl="8" w:tplc="0409001B" w:tentative="1">
+      <w:start w:val="1"/>
+      <w:numFmt w:val="lowerRoman"/>
+      <w:lvlText w:val="%9."/>
+      <w:lvlJc w:val="right"/>
+      <w:pPr>
+        <w:ind w:left="6480" w:hanging="180"/>
+      </w:pPr>
+    </w:lvl>
+  </w:abstractNum>
+  <w:abstractNum w:abstractNumId="11" w15:restartNumberingAfterBreak="0">
     <w:nsid w:val="7BFF31D8"/>
     <w:multiLevelType w:val="hybridMultilevel"/>
     <w:tmpl w:val="B9CEB7B6"/>
@@ -1175,10 +1598,10 @@
     <w:abstractNumId w:val="5"/>
   </w:num>
   <w:num w:numId="3" w16cid:durableId="1641105435">
-    <w:abstractNumId w:val="8"/>
+    <w:abstractNumId w:val="9"/>
   </w:num>
   <w:num w:numId="4" w16cid:durableId="523326812">
-    <w:abstractNumId w:val="9"/>
+    <w:abstractNumId w:val="11"/>
   </w:num>
   <w:num w:numId="5" w16cid:durableId="611396242">
     <w:abstractNumId w:val="1"/>
@@ -1197,6 +1620,12 @@
   </w:num>
   <w:num w:numId="10" w16cid:durableId="1665545937">
     <w:abstractNumId w:val="3"/>
+  </w:num>
+  <w:num w:numId="11" w16cid:durableId="1454057565">
+    <w:abstractNumId w:val="10"/>
+  </w:num>
+  <w:num w:numId="12" w16cid:durableId="85001636">
+    <w:abstractNumId w:val="8"/>
   </w:num>
 </w:numbering>
 </file>

</xml_diff>